<commit_message>
finish A2.docx; finish assignment 2, problem 4
</commit_message>
<xml_diff>
--- a/assignments/A2.docx
+++ b/assignments/A2.docx
@@ -41,13 +41,8 @@
         <w:t xml:space="preserve"> </w:t>
       </w:r>
       <w:r>
-        <w:t xml:space="preserve">Backprop, Hyperparameter searching, Setup training, </w:t>
-      </w:r>
-      <w:proofErr w:type="spellStart"/>
-      <w:r>
-        <w:t>Pytorch</w:t>
-      </w:r>
-      <w:proofErr w:type="spellEnd"/>
+        <w:t>Backprop, Hyperparameter searching, Setup training, Pytorch</w:t>
+      </w:r>
     </w:p>
     <w:p>
       <w:pPr>
@@ -128,11 +123,9 @@
           <w:numId w:val="5"/>
         </w:numPr>
       </w:pPr>
-      <w:proofErr w:type="spellStart"/>
       <w:r>
         <w:t>ReLU</w:t>
       </w:r>
-      <w:proofErr w:type="spellEnd"/>
     </w:p>
     <w:p>
       <w:pPr>
@@ -143,13 +136,8 @@
         </w:numPr>
       </w:pPr>
       <w:r>
-        <w:t xml:space="preserve">Leaky </w:t>
-      </w:r>
-      <w:proofErr w:type="spellStart"/>
-      <w:r>
-        <w:t>ReLU</w:t>
-      </w:r>
-      <w:proofErr w:type="spellEnd"/>
+        <w:t>Leaky ReLU</w:t>
+      </w:r>
     </w:p>
     <w:p>
       <w:pPr>
@@ -2209,31 +2197,13 @@
           <w:bCs/>
         </w:rPr>
       </w:pPr>
-      <w:proofErr w:type="spellStart"/>
       <w:r>
         <w:rPr>
           <w:b/>
           <w:bCs/>
         </w:rPr>
-        <w:t>Pytorch</w:t>
-      </w:r>
-      <w:proofErr w:type="spellEnd"/>
-      <w:r>
-        <w:rPr>
-          <w:b/>
-          <w:bCs/>
-        </w:rPr>
-        <w:t xml:space="preserve"> </w:t>
-      </w:r>
-      <w:proofErr w:type="spellStart"/>
-      <w:r>
-        <w:rPr>
-          <w:b/>
-          <w:bCs/>
-        </w:rPr>
-        <w:t>autograd</w:t>
-      </w:r>
-      <w:proofErr w:type="spellEnd"/>
+        <w:t>Pytorch autograd</w:t>
+      </w:r>
     </w:p>
     <w:p>
       <w:pPr>
@@ -2274,34 +2244,10 @@
         <w:t>h</w:t>
       </w:r>
       <w:r>
-        <w:t xml:space="preserve"> and </w:t>
-      </w:r>
-      <w:proofErr w:type="spellStart"/>
-      <w:r>
-        <w:t>autograd</w:t>
-      </w:r>
-      <w:proofErr w:type="spellEnd"/>
-      <w:r>
-        <w:t xml:space="preserve"> in </w:t>
-      </w:r>
-      <w:proofErr w:type="spellStart"/>
-      <w:r>
-        <w:t>Pytorch</w:t>
-      </w:r>
-      <w:proofErr w:type="spellEnd"/>
-      <w:r>
-        <w:t>.</w:t>
-      </w:r>
-      <w:r>
-        <w:t xml:space="preserve"> Please read the </w:t>
-      </w:r>
-      <w:proofErr w:type="spellStart"/>
-      <w:r>
-        <w:t>Pytorch</w:t>
-      </w:r>
-      <w:proofErr w:type="spellEnd"/>
-      <w:r>
-        <w:t xml:space="preserve"> tutorial pages:</w:t>
+        <w:t xml:space="preserve"> and autograd in Pytorch.</w:t>
+      </w:r>
+      <w:r>
+        <w:t xml:space="preserve"> Please read the Pytorch tutorial pages:</w:t>
       </w:r>
     </w:p>
     <w:p>
@@ -2348,15 +2294,7 @@
         <w:ind w:firstLine="360"/>
       </w:pPr>
       <w:r>
-        <w:t xml:space="preserve">You can also search and find more tutorials online about </w:t>
-      </w:r>
-      <w:proofErr w:type="spellStart"/>
-      <w:r>
-        <w:t>autograd</w:t>
-      </w:r>
-      <w:proofErr w:type="spellEnd"/>
-      <w:r>
-        <w:t xml:space="preserve"> and computational graph online. </w:t>
+        <w:t xml:space="preserve">You can also search and find more tutorials online about autograd and computational graph online. </w:t>
       </w:r>
     </w:p>
     <w:p>
@@ -2368,15 +2306,7 @@
         </w:numPr>
       </w:pPr>
       <w:r>
-        <w:t xml:space="preserve">Please explain the dynamic computational graph and static computational graph. While </w:t>
-      </w:r>
-      <w:proofErr w:type="spellStart"/>
-      <w:r>
-        <w:t>Tensorflow</w:t>
-      </w:r>
-      <w:proofErr w:type="spellEnd"/>
-      <w:r>
-        <w:t xml:space="preserve"> 1.x uses the static graph as the default, in new version, it has changed to use dynamic graph. What are the advantages of dynamic graphs vs. the static graph?</w:t>
+        <w:t>Please explain the dynamic computational graph and static computational graph. While Tensorflow 1.x uses the static graph as the default, in new version, it has changed to use dynamic graph. What are the advantages of dynamic graphs vs. the static graph?</w:t>
       </w:r>
     </w:p>
     <w:p>
@@ -3667,57 +3597,25 @@
         </w:numPr>
       </w:pPr>
       <w:r>
-        <w:t xml:space="preserve">Now, with the knowledge of how the auto-differential mechanism works in </w:t>
-      </w:r>
-      <w:proofErr w:type="spellStart"/>
-      <w:r>
-        <w:t>Pytorch</w:t>
-      </w:r>
-      <w:proofErr w:type="spellEnd"/>
-      <w:r>
-        <w:t xml:space="preserve">, </w:t>
+        <w:t xml:space="preserve">Now, with the knowledge of how the auto-differential mechanism works in Pytorch, </w:t>
       </w:r>
       <w:r>
         <w:t xml:space="preserve"> </w:t>
       </w:r>
       <w:r>
-        <w:t xml:space="preserve">please implement the </w:t>
-      </w:r>
-      <w:proofErr w:type="spellStart"/>
-      <w:r>
-        <w:t>autograd</w:t>
-      </w:r>
-      <w:proofErr w:type="spellEnd"/>
-      <w:r>
-        <w:t xml:space="preserve"> functions in a2</w:t>
+        <w:t>please implement the autograd functions in a2</w:t>
       </w:r>
       <w:r>
         <w:t>_</w:t>
       </w:r>
       <w:r>
-        <w:t>autograd.py. You can test the implementation by running “</w:t>
-      </w:r>
-      <w:proofErr w:type="spellStart"/>
-      <w:r>
-        <w:t>pytest</w:t>
-      </w:r>
-      <w:proofErr w:type="spellEnd"/>
-      <w:r>
-        <w:t xml:space="preserve"> -</w:t>
+        <w:t>autograd.py. You can test the implementation by running “pytest -</w:t>
       </w:r>
       <w:r>
         <w:t>v</w:t>
       </w:r>
       <w:r>
-        <w:t xml:space="preserve"> </w:t>
-      </w:r>
-      <w:proofErr w:type="spellStart"/>
-      <w:r>
-        <w:t>src</w:t>
-      </w:r>
-      <w:proofErr w:type="spellEnd"/>
-      <w:r>
-        <w:t>/</w:t>
+        <w:t xml:space="preserve"> src/</w:t>
       </w:r>
       <w:r>
         <w:t>a2_autograd.py</w:t>
@@ -3749,37 +3647,8 @@
       <w:r>
         <w:t xml:space="preserve">NOTE: </w:t>
       </w:r>
-      <w:proofErr w:type="spellStart"/>
-      <w:r>
-        <w:t>Pytorch</w:t>
-      </w:r>
-      <w:proofErr w:type="spellEnd"/>
-      <w:r>
-        <w:t xml:space="preserve"> and </w:t>
-      </w:r>
-      <w:proofErr w:type="spellStart"/>
-      <w:r>
-        <w:t>Tensorflow</w:t>
-      </w:r>
-      <w:proofErr w:type="spellEnd"/>
-      <w:r>
-        <w:t xml:space="preserve"> have their own </w:t>
-      </w:r>
-      <w:proofErr w:type="spellStart"/>
-      <w:r>
-        <w:t>autograd</w:t>
-      </w:r>
-      <w:proofErr w:type="spellEnd"/>
-      <w:r>
-        <w:t xml:space="preserve"> engines. They are designed for deep learning purpose, favoring the derivatives to a scalar function. For more general purpose </w:t>
-      </w:r>
-      <w:proofErr w:type="spellStart"/>
-      <w:r>
-        <w:t>autograd</w:t>
-      </w:r>
-      <w:proofErr w:type="spellEnd"/>
-      <w:r>
-        <w:t xml:space="preserve"> which has much wider utilities in many fields (far beyond DL), you can check JAX (</w:t>
+      <w:r>
+        <w:t>Pytorch and Tensorflow have their own autograd engines. They are designed for deep learning purpose, favoring the derivatives to a scalar function. For more general purpose autograd which has much wider utilities in many fields (far beyond DL), you can check JAX (</w:t>
       </w:r>
       <w:hyperlink r:id="rId10" w:history="1">
         <w:r>
@@ -3808,15 +3677,7 @@
         <w:ind w:left="360"/>
       </w:pPr>
       <w:r>
-        <w:t xml:space="preserve">Now it is time to get into the </w:t>
-      </w:r>
-      <w:proofErr w:type="spellStart"/>
-      <w:r>
-        <w:t>Pytorch</w:t>
-      </w:r>
-      <w:proofErr w:type="spellEnd"/>
-      <w:r>
-        <w:t>. In the first task, y</w:t>
+        <w:t>Now it is time to get into the Pytorch. In the first task, y</w:t>
       </w:r>
       <w:r>
         <w:t xml:space="preserve">ou will implement </w:t>
@@ -3940,31 +3801,7 @@
       </w:pPr>
       <w:r>
         <w:lastRenderedPageBreak/>
-        <w:t xml:space="preserve">To develop a model with </w:t>
-      </w:r>
-      <w:proofErr w:type="spellStart"/>
-      <w:r>
-        <w:t>Pytorch</w:t>
-      </w:r>
-      <w:proofErr w:type="spellEnd"/>
-      <w:r>
-        <w:t xml:space="preserve">, it is useful to utilize the facilities provided in the software package. In particular, the dataset class and data loader. Please review the </w:t>
-      </w:r>
-      <w:proofErr w:type="spellStart"/>
-      <w:r>
-        <w:t>Pytorch</w:t>
-      </w:r>
-      <w:proofErr w:type="spellEnd"/>
-      <w:r>
-        <w:t xml:space="preserve"> dataset and </w:t>
-      </w:r>
-      <w:proofErr w:type="spellStart"/>
-      <w:r>
-        <w:t>dataloader</w:t>
-      </w:r>
-      <w:proofErr w:type="spellEnd"/>
-      <w:r>
-        <w:t xml:space="preserve"> : </w:t>
+        <w:t xml:space="preserve">To develop a model with Pytorch, it is useful to utilize the facilities provided in the software package. In particular, the dataset class and data loader. Please review the Pytorch dataset and dataloader : </w:t>
       </w:r>
       <w:hyperlink r:id="rId12" w:history="1">
         <w:r>
@@ -3987,15 +3824,7 @@
         <w:ind w:left="360"/>
       </w:pPr>
       <w:r>
-        <w:t xml:space="preserve">Some helping functions have been implemented in the </w:t>
-      </w:r>
-      <w:proofErr w:type="spellStart"/>
-      <w:r>
-        <w:t>src</w:t>
-      </w:r>
-      <w:proofErr w:type="spellEnd"/>
-      <w:r>
-        <w:t>/util.py, to read and split CIFAR-10 dataset to train, validation and test.</w:t>
+        <w:t>Some helping functions have been implemented in the src/util.py, to read and split CIFAR-10 dataset to train, validation and test.</w:t>
       </w:r>
       <w:r>
         <w:t xml:space="preserve"> Reviewing  these functions and</w:t>
@@ -4010,15 +3839,7 @@
         <w:t>sing these functions to finish the dataset class in the src/dataset.py for CIFAR10Dataset. Load and plot a mini-batch and submit your plotting</w:t>
       </w:r>
       <w:r>
-        <w:t xml:space="preserve">, by running “python3 </w:t>
-      </w:r>
-      <w:proofErr w:type="spellStart"/>
-      <w:r>
-        <w:t>src</w:t>
-      </w:r>
-      <w:proofErr w:type="spellEnd"/>
-      <w:r>
-        <w:t>/dataset.py”.</w:t>
+        <w:t>, by running “python3 src/dataset.py”.</w:t>
       </w:r>
     </w:p>
     <w:p>
@@ -4037,15 +3858,7 @@
         <w:ind w:left="360"/>
       </w:pPr>
       <w:r>
-        <w:t xml:space="preserve">Finish the </w:t>
-      </w:r>
-      <w:proofErr w:type="spellStart"/>
-      <w:r>
-        <w:t>pytorch</w:t>
-      </w:r>
-      <w:proofErr w:type="spellEnd"/>
-      <w:r>
-        <w:t xml:space="preserve"> MLP model in the </w:t>
+        <w:t xml:space="preserve">Finish the pytorch MLP model in the </w:t>
       </w:r>
       <w:r>
         <w:rPr>
@@ -4058,42 +3871,10 @@
         <w:t>. You need to finish the model code to set up a N-layer MLP, with numbers of hidden neurons as input parameter</w:t>
       </w:r>
       <w:r>
-        <w:t xml:space="preserve">, with the </w:t>
-      </w:r>
-      <w:proofErr w:type="spellStart"/>
-      <w:r>
-        <w:t>ReLU</w:t>
-      </w:r>
-      <w:proofErr w:type="spellEnd"/>
-      <w:r>
-        <w:t xml:space="preserve"> as non-linear activation functions. </w:t>
-      </w:r>
-      <w:r>
-        <w:t xml:space="preserve">As learned from the </w:t>
-      </w:r>
-      <w:proofErr w:type="spellStart"/>
-      <w:r>
-        <w:t>autograd</w:t>
-      </w:r>
-      <w:proofErr w:type="spellEnd"/>
-      <w:r>
-        <w:t xml:space="preserve"> in </w:t>
-      </w:r>
-      <w:proofErr w:type="spellStart"/>
-      <w:r>
-        <w:t>Pytorch</w:t>
-      </w:r>
-      <w:proofErr w:type="spellEnd"/>
-      <w:r>
-        <w:t xml:space="preserve">, you need to implement the forward pass for this model. The </w:t>
-      </w:r>
-      <w:proofErr w:type="spellStart"/>
-      <w:r>
-        <w:t>autograd</w:t>
-      </w:r>
-      <w:proofErr w:type="spellEnd"/>
-      <w:r>
-        <w:t xml:space="preserve"> will compute gradients </w:t>
+        <w:t xml:space="preserve">, with the ReLU as non-linear activation functions. </w:t>
+      </w:r>
+      <w:r>
+        <w:t xml:space="preserve">As learned from the autograd in Pytorch, you need to implement the forward pass for this model. The autograd will compute gradients </w:t>
       </w:r>
       <w:r>
         <w:t>for all learnable</w:t>
@@ -4123,15 +3904,7 @@
         <w:t xml:space="preserve">Read and understand the code and </w:t>
       </w:r>
       <w:r>
-        <w:t xml:space="preserve">run the training with “python3 </w:t>
-      </w:r>
-      <w:proofErr w:type="spellStart"/>
-      <w:r>
-        <w:t>src</w:t>
-      </w:r>
-      <w:proofErr w:type="spellEnd"/>
-      <w:r>
-        <w:t>/a2_pytorch_mlp.py” with default parameters and submit the plotting for training and validation loss and accuracy and report the testing accuracy you get.</w:t>
+        <w:t>run the training with “python3 src/a2_pytorch_mlp.py” with default parameters and submit the plotting for training and validation loss and accuracy and report the testing accuracy you get.</w:t>
       </w:r>
     </w:p>
     <w:p>
@@ -4158,13 +3931,14 @@
         <w:ind w:left="360"/>
       </w:pPr>
       <w:r>
-        <w:t>“python3 src/a2_pytorch_mlp.py --</w:t>
-      </w:r>
-      <w:proofErr w:type="spellStart"/>
-      <w:r>
-        <w:t>use_cuda</w:t>
-      </w:r>
-      <w:proofErr w:type="spellEnd"/>
+        <w:t>“python3 src/a2_pytorch_mlp.py --use_</w:t>
+      </w:r>
+      <w:r>
+        <w:t>gpu</w:t>
+      </w:r>
+      <w:r>
+        <w:t xml:space="preserve"> true</w:t>
+      </w:r>
       <w:r>
         <w:t>”.</w:t>
       </w:r>
@@ -4321,15 +4095,7 @@
       </w:pPr>
       <w:r>
         <w:lastRenderedPageBreak/>
-        <w:t xml:space="preserve">You can also review the tutorial of </w:t>
-      </w:r>
-      <w:proofErr w:type="spellStart"/>
-      <w:r>
-        <w:t>wandb</w:t>
-      </w:r>
-      <w:proofErr w:type="spellEnd"/>
-      <w:r>
-        <w:t xml:space="preserve">: </w:t>
+        <w:t xml:space="preserve">You can also review the tutorial of wandb: </w:t>
       </w:r>
       <w:hyperlink r:id="rId15" w:history="1">
         <w:r>
@@ -4366,42 +4132,10 @@
         </w:r>
       </w:hyperlink>
       <w:r>
-        <w:t xml:space="preserve"> and install </w:t>
-      </w:r>
-      <w:proofErr w:type="spellStart"/>
-      <w:r>
-        <w:t>wandb</w:t>
-      </w:r>
-      <w:proofErr w:type="spellEnd"/>
-      <w:r>
-        <w:t xml:space="preserve"> in your computer. For example, for ubuntu system, “pip3 install </w:t>
-      </w:r>
-      <w:proofErr w:type="spellStart"/>
-      <w:r>
-        <w:t>wandb</w:t>
-      </w:r>
-      <w:proofErr w:type="spellEnd"/>
-      <w:r>
-        <w:t>” and “</w:t>
-      </w:r>
-      <w:proofErr w:type="spellStart"/>
-      <w:r>
-        <w:t>wandb</w:t>
-      </w:r>
-      <w:proofErr w:type="spellEnd"/>
-      <w:r>
-        <w:t xml:space="preserve"> login”.</w:t>
-      </w:r>
-      <w:r>
-        <w:t xml:space="preserve"> For windows, “pip install </w:t>
-      </w:r>
-      <w:proofErr w:type="spellStart"/>
-      <w:r>
-        <w:t>wandb</w:t>
-      </w:r>
-      <w:proofErr w:type="spellEnd"/>
-      <w:r>
-        <w:t>”.</w:t>
+        <w:t xml:space="preserve"> and install wandb in your computer. For example, for ubuntu system, “pip3 install wandb” and “wandb login”.</w:t>
+      </w:r>
+      <w:r>
+        <w:t xml:space="preserve"> For windows, “pip install wandb”.</w:t>
       </w:r>
     </w:p>
     <w:p>
@@ -4567,15 +4301,7 @@
         </w:rPr>
       </w:pPr>
       <w:r>
-        <w:t xml:space="preserve">Finish the </w:t>
-      </w:r>
-      <w:proofErr w:type="spellStart"/>
-      <w:r>
-        <w:t>pytorch</w:t>
-      </w:r>
-      <w:proofErr w:type="spellEnd"/>
-      <w:r>
-        <w:t xml:space="preserve"> MLP model in the </w:t>
+        <w:t xml:space="preserve">Finish the pytorch MLP model in the </w:t>
       </w:r>
       <w:r>
         <w:rPr>
@@ -4602,17 +4328,8 @@
         <w:t>.</w:t>
       </w:r>
       <w:r>
-        <w:t xml:space="preserve"> An option is added in the model to use either </w:t>
-      </w:r>
-      <w:proofErr w:type="spellStart"/>
-      <w:r>
-        <w:t>ReLU</w:t>
-      </w:r>
-      <w:proofErr w:type="spellEnd"/>
-      <w:r>
-        <w:t xml:space="preserve"> or Sigmoid activation function. For the training, an option is added to use SGD or Adam optimization. You can pick two learning rate schedulers: </w:t>
-      </w:r>
-      <w:proofErr w:type="spellStart"/>
+        <w:t xml:space="preserve"> An option is added in the model to use either ReLU or Sigmoid activation function. For the training, an option is added to use SGD or Adam optimization. You can pick two learning rate schedulers: </w:t>
+      </w:r>
       <w:r>
         <w:rPr>
           <w:rStyle w:val="HTMLCode"/>
@@ -4625,7 +4342,6 @@
         </w:rPr>
         <w:t>torch.optim.lr_scheduler.StepLR</w:t>
       </w:r>
-      <w:proofErr w:type="spellEnd"/>
       <w:r>
         <w:rPr>
           <w:rStyle w:val="HTMLCode"/>
@@ -4638,7 +4354,6 @@
         </w:rPr>
         <w:t xml:space="preserve"> and </w:t>
       </w:r>
-      <w:proofErr w:type="spellStart"/>
       <w:r>
         <w:rPr>
           <w:rStyle w:val="HTMLCode"/>
@@ -4651,7 +4366,6 @@
         </w:rPr>
         <w:t>torch.optim.lr_scheduler.OneCycleLR</w:t>
       </w:r>
-      <w:proofErr w:type="spellEnd"/>
       <w:r>
         <w:rPr>
           <w:rStyle w:val="HTMLCode"/>
@@ -4693,15 +4407,7 @@
         <w:t xml:space="preserve">for </w:t>
       </w:r>
       <w:r>
-        <w:t xml:space="preserve">these new options and add calling to </w:t>
-      </w:r>
-      <w:proofErr w:type="spellStart"/>
-      <w:r>
-        <w:t>wandb</w:t>
-      </w:r>
-      <w:proofErr w:type="spellEnd"/>
-      <w:r>
-        <w:t xml:space="preserve"> to log </w:t>
+        <w:t xml:space="preserve">these new options and add calling to wandb to log </w:t>
       </w:r>
       <w:r>
         <w:rPr>
@@ -4718,7 +4424,17 @@
         <w:t xml:space="preserve"> in the code</w:t>
       </w:r>
       <w:r>
-        <w:t>. Train the model with experiment management and submit the screen snap of your training session.</w:t>
+        <w:t xml:space="preserve">. Train the model with experiment management and </w:t>
+      </w:r>
+      <w:r>
+        <w:rPr>
+          <w:b/>
+          <w:bCs/>
+        </w:rPr>
+        <w:t>submit the screen snap of your training session</w:t>
+      </w:r>
+      <w:r>
+        <w:t>.</w:t>
       </w:r>
     </w:p>
     <w:p>
@@ -4735,23 +4451,7 @@
         </w:numPr>
       </w:pPr>
       <w:r>
-        <w:t xml:space="preserve">One nice feature offered by the </w:t>
-      </w:r>
-      <w:proofErr w:type="spellStart"/>
-      <w:r>
-        <w:t>wandb</w:t>
-      </w:r>
-      <w:proofErr w:type="spellEnd"/>
-      <w:r>
-        <w:t xml:space="preserve"> platform is the hyperparameter sweeping. It is a function to search through the hyperparameter spaces and find the model with best loss/accuracy, with full automation. Read more about </w:t>
-      </w:r>
-      <w:proofErr w:type="spellStart"/>
-      <w:r>
-        <w:t>wandb</w:t>
-      </w:r>
-      <w:proofErr w:type="spellEnd"/>
-      <w:r>
-        <w:t xml:space="preserve"> hyperparameter sweep here: </w:t>
+        <w:t xml:space="preserve">One nice feature offered by the wandb platform is the hyperparameter sweeping. It is a function to search through the hyperparameter spaces and find the model with best loss/accuracy, with full automation. Read more about wandb hyperparameter sweep here: </w:t>
       </w:r>
       <w:hyperlink r:id="rId19" w:history="1">
         <w:r>
@@ -4769,7 +4469,6 @@
       <w:r>
         <w:t xml:space="preserve">To define which metric to watch for “the best model” and the hyperparameter space, a dictionary can be supplied. Please check the </w:t>
       </w:r>
-      <w:proofErr w:type="spellStart"/>
       <w:r>
         <w:rPr>
           <w:i/>
@@ -4777,17 +4476,8 @@
         </w:rPr>
         <w:t>sweep_config</w:t>
       </w:r>
-      <w:proofErr w:type="spellEnd"/>
-      <w:r>
-        <w:t xml:space="preserve"> structure in </w:t>
-      </w:r>
-      <w:proofErr w:type="spellStart"/>
-      <w:r>
-        <w:t>src</w:t>
-      </w:r>
-      <w:proofErr w:type="spellEnd"/>
-      <w:r>
-        <w:t>/</w:t>
+      <w:r>
+        <w:t xml:space="preserve"> structure in src/</w:t>
       </w:r>
       <w:r>
         <w:rPr>
@@ -4811,15 +4501,7 @@
         <w:t xml:space="preserve">.py. </w:t>
       </w:r>
       <w:r>
-        <w:t xml:space="preserve">After logging into your </w:t>
-      </w:r>
-      <w:proofErr w:type="spellStart"/>
-      <w:r>
-        <w:t>wandb</w:t>
-      </w:r>
-      <w:proofErr w:type="spellEnd"/>
-      <w:r>
-        <w:t xml:space="preserve"> account, you can run the hyperparameter sweep by</w:t>
+        <w:t>After logging into your wandb account, you can run the hyperparameter sweep by</w:t>
       </w:r>
       <w:r>
         <w:rPr>
@@ -4854,10 +4536,31 @@
           <w:i/>
           <w:iCs/>
         </w:rPr>
-        <w:t xml:space="preserve"> –sweep”. </w:t>
-      </w:r>
-      <w:r>
-        <w:t>After running this for a while, log into your account and check the sweeping results. Submit the screen snap of your sweep results. What is the best accuracy you can get?</w:t>
+        <w:t xml:space="preserve"> </w:t>
+      </w:r>
+      <w:r>
+        <w:rPr>
+          <w:i/>
+          <w:iCs/>
+        </w:rPr>
+        <w:t>--</w:t>
+      </w:r>
+      <w:r>
+        <w:rPr>
+          <w:i/>
+          <w:iCs/>
+        </w:rPr>
+        <w:t xml:space="preserve">sweep”. </w:t>
+      </w:r>
+      <w:r>
+        <w:t xml:space="preserve">After running this for a while, log into your account and check the sweeping results. </w:t>
+      </w:r>
+      <w:r>
+        <w:rPr>
+          <w:b/>
+          <w:bCs/>
+        </w:rPr>
+        <w:t>Submit the screen snap of your sweep results. What is the best accuracy you can get?</w:t>
       </w:r>
     </w:p>
     <w:p>

</xml_diff>